<commit_message>
[Updating] the latest cv version
</commit_message>
<xml_diff>
--- a/profile/30092020_CV_EL HOSNI YASSINE.docx
+++ b/profile/30092020_CV_EL HOSNI YASSINE.docx
@@ -150,8 +150,9 @@
       <w:pPr>
         <w:tabs>
           <w:tab w:val="left" w:pos="-142"/>
-          <w:tab w:val="left" w:pos="2835"/>
-          <w:tab w:val="left" w:pos="7230"/>
+          <w:tab w:val="left" w:pos="2694"/>
+          <w:tab w:val="left" w:pos="7088"/>
+          <w:tab w:val="left" w:pos="9498"/>
         </w:tabs>
         <w:spacing w:line="276" w:lineRule="auto"/>
         <w:ind w:left="-567" w:right="-567"/>
@@ -159,22 +160,27 @@
           <w:rStyle w:val="Hyperlink"/>
           <w:color w:val="auto"/>
           <w:u w:val="none"/>
+          <w:lang w:val="en-US"/>
         </w:rPr>
       </w:pPr>
       <w:r>
         <w:pict w14:anchorId="6ACA4416">
-          <v:shape id="Picture 2" o:spid="_x0000_i1032" type="#_x0000_t75" style="width:9pt;height:12pt;visibility:visible;mso-wrap-style:square" o:bullet="t" filled="t">
+          <v:shape id="Picture 2" o:spid="_x0000_i1028" type="#_x0000_t75" style="width:9pt;height:12pt;visibility:visible;mso-wrap-style:square" o:bullet="t" filled="t">
             <v:imagedata r:id="rId10" o:title=""/>
           </v:shape>
         </w:pict>
       </w:r>
       <w:r>
+        <w:rPr>
+          <w:lang w:val="en-US"/>
+        </w:rPr>
         <w:tab/>
       </w:r>
       <w:hyperlink r:id="rId11" w:history="1">
         <w:r>
           <w:rPr>
             <w:rStyle w:val="Hyperlink"/>
+            <w:lang w:val="en-US"/>
           </w:rPr>
           <w:t>hosni.yassine.yh@gmail.com</w:t>
         </w:r>
@@ -183,27 +189,158 @@
         <w:rPr>
           <w:rStyle w:val="Hyperlink"/>
           <w:u w:val="none"/>
+          <w:lang w:val="en-US"/>
         </w:rPr>
         <w:tab/>
       </w:r>
-      <w:hyperlink r:id="rId12" w:history="1">
+      <w:r>
+        <w:rPr>
+          <w:noProof/>
+        </w:rPr>
+        <w:drawing>
+          <wp:inline distT="0" distB="0" distL="0" distR="0" wp14:anchorId="2F667A54" wp14:editId="096FAE21">
+            <wp:extent cx="152400" cy="152400"/>
+            <wp:effectExtent l="0" t="0" r="0" b="0"/>
+            <wp:docPr id="1" name="Graphic 1" descr="World"/>
+            <wp:cNvGraphicFramePr>
+              <a:graphicFrameLocks xmlns:a="http://schemas.openxmlformats.org/drawingml/2006/main" noChangeAspect="1"/>
+            </wp:cNvGraphicFramePr>
+            <a:graphic xmlns:a="http://schemas.openxmlformats.org/drawingml/2006/main">
+              <a:graphicData uri="http://schemas.openxmlformats.org/drawingml/2006/picture">
+                <pic:pic xmlns:pic="http://schemas.openxmlformats.org/drawingml/2006/picture">
+                  <pic:nvPicPr>
+                    <pic:cNvPr id="1" name="Graphic 1" descr="World"/>
+                    <pic:cNvPicPr/>
+                  </pic:nvPicPr>
+                  <pic:blipFill>
+                    <a:blip r:embed="rId12" cstate="print">
+                      <a:extLst>
+                        <a:ext uri="{28A0092B-C50C-407E-A947-70E740481C1C}">
+                          <a14:useLocalDpi xmlns:a14="http://schemas.microsoft.com/office/drawing/2010/main" val="0"/>
+                        </a:ext>
+                        <a:ext uri="{96DAC541-7B7A-43D3-8B79-37D633B846F1}">
+                          <asvg:svgBlip xmlns:asvg="http://schemas.microsoft.com/office/drawing/2016/SVG/main" r:embed="rId13"/>
+                        </a:ext>
+                      </a:extLst>
+                    </a:blip>
+                    <a:stretch>
+                      <a:fillRect/>
+                    </a:stretch>
+                  </pic:blipFill>
+                  <pic:spPr>
+                    <a:xfrm>
+                      <a:off x="0" y="0"/>
+                      <a:ext cx="152400" cy="152400"/>
+                    </a:xfrm>
+                    <a:prstGeom prst="rect">
+                      <a:avLst/>
+                    </a:prstGeom>
+                  </pic:spPr>
+                </pic:pic>
+              </a:graphicData>
+            </a:graphic>
+          </wp:inline>
+        </w:drawing>
+      </w:r>
+      <w:r>
+        <w:rPr>
+          <w:lang w:val="en-US"/>
+        </w:rPr>
+        <w:t xml:space="preserve">  </w:t>
+      </w:r>
+      <w:hyperlink r:id="rId14" w:history="1">
         <w:r>
           <w:rPr>
             <w:rStyle w:val="Hyperlink"/>
+            <w:lang w:val="en-US"/>
           </w:rPr>
           <w:t>www.linkedin.com/in/yassine-e-575a12149/</w:t>
         </w:r>
       </w:hyperlink>
       <w:r>
+        <w:rPr>
+          <w:lang w:val="en-US"/>
+        </w:rPr>
         <w:tab/>
       </w:r>
-      <w:hyperlink r:id="rId13" w:history="1">
+      <w:r>
+        <w:rPr>
+          <w:noProof/>
+        </w:rPr>
+        <w:drawing>
+          <wp:inline distT="0" distB="0" distL="0" distR="0" wp14:anchorId="778AE510" wp14:editId="2682833C">
+            <wp:extent cx="152400" cy="152400"/>
+            <wp:effectExtent l="0" t="0" r="0" b="0"/>
+            <wp:docPr id="2" name="Graphic 2" descr="World"/>
+            <wp:cNvGraphicFramePr>
+              <a:graphicFrameLocks xmlns:a="http://schemas.openxmlformats.org/drawingml/2006/main" noChangeAspect="1"/>
+            </wp:cNvGraphicFramePr>
+            <a:graphic xmlns:a="http://schemas.openxmlformats.org/drawingml/2006/main">
+              <a:graphicData uri="http://schemas.openxmlformats.org/drawingml/2006/picture">
+                <pic:pic xmlns:pic="http://schemas.openxmlformats.org/drawingml/2006/picture">
+                  <pic:nvPicPr>
+                    <pic:cNvPr id="1" name="Graphic 1" descr="World"/>
+                    <pic:cNvPicPr/>
+                  </pic:nvPicPr>
+                  <pic:blipFill>
+                    <a:blip r:embed="rId12" cstate="print">
+                      <a:extLst>
+                        <a:ext uri="{28A0092B-C50C-407E-A947-70E740481C1C}">
+                          <a14:useLocalDpi xmlns:a14="http://schemas.microsoft.com/office/drawing/2010/main" val="0"/>
+                        </a:ext>
+                        <a:ext uri="{96DAC541-7B7A-43D3-8B79-37D633B846F1}">
+                          <asvg:svgBlip xmlns:asvg="http://schemas.microsoft.com/office/drawing/2016/SVG/main" r:embed="rId13"/>
+                        </a:ext>
+                      </a:extLst>
+                    </a:blip>
+                    <a:stretch>
+                      <a:fillRect/>
+                    </a:stretch>
+                  </pic:blipFill>
+                  <pic:spPr>
+                    <a:xfrm>
+                      <a:off x="0" y="0"/>
+                      <a:ext cx="152400" cy="152400"/>
+                    </a:xfrm>
+                    <a:prstGeom prst="rect">
+                      <a:avLst/>
+                    </a:prstGeom>
+                  </pic:spPr>
+                </pic:pic>
+              </a:graphicData>
+            </a:graphic>
+          </wp:inline>
+        </w:drawing>
+      </w:r>
+      <w:r>
+        <w:rPr>
+          <w:lang w:val="en-US"/>
+        </w:rPr>
+        <w:t xml:space="preserve"> </w:t>
+      </w:r>
+      <w:r>
+        <w:rPr>
+          <w:lang w:val="en-US"/>
+        </w:rPr>
+        <w:t xml:space="preserve"> </w:t>
+      </w:r>
+      <w:hyperlink r:id="rId15" w:history="1">
         <w:r>
           <w:rPr>
             <w:rStyle w:val="Hyperlink"/>
+            <w:lang w:val="en-US"/>
           </w:rPr>
-          <w:t>github.com/YassineElHosni</w:t>
+          <w:t>github.com/</w:t>
         </w:r>
+        <w:proofErr w:type="spellStart"/>
+        <w:r>
+          <w:rPr>
+            <w:rStyle w:val="Hyperlink"/>
+            <w:lang w:val="en-US"/>
+          </w:rPr>
+          <w:t>YassineElHosni</w:t>
+        </w:r>
+        <w:proofErr w:type="spellEnd"/>
       </w:hyperlink>
     </w:p>
     <w:p>
@@ -247,6 +384,7 @@
           <w:b/>
         </w:rPr>
       </w:pPr>
+      <w:proofErr w:type="gramStart"/>
       <w:r>
         <w:t xml:space="preserve">2017 </w:t>
       </w:r>
@@ -259,6 +397,7 @@
       <w:r>
         <w:t>20</w:t>
       </w:r>
+      <w:proofErr w:type="gramEnd"/>
       <w:r>
         <w:tab/>
       </w:r>
@@ -272,19 +411,7 @@
         <w:rPr>
           <w:color w:val="1F4E79" w:themeColor="accent1" w:themeShade="80"/>
         </w:rPr>
-        <w:t>ngénieur</w:t>
-      </w:r>
-      <w:r>
-        <w:rPr>
-          <w:color w:val="1F4E79" w:themeColor="accent1" w:themeShade="80"/>
-        </w:rPr>
-        <w:t xml:space="preserve"> d'</w:t>
-      </w:r>
-      <w:r>
-        <w:rPr>
-          <w:color w:val="1F4E79" w:themeColor="accent1" w:themeShade="80"/>
-        </w:rPr>
-        <w:t>état</w:t>
+        <w:t>ngénieur d'état</w:t>
       </w:r>
       <w:r>
         <w:rPr>
@@ -337,6 +464,7 @@
         </w:tabs>
         <w:ind w:left="-567"/>
       </w:pPr>
+      <w:proofErr w:type="gramStart"/>
       <w:r>
         <w:t xml:space="preserve">2015 </w:t>
       </w:r>
@@ -346,6 +474,7 @@
       <w:r>
         <w:t xml:space="preserve"> 2017</w:t>
       </w:r>
+      <w:proofErr w:type="gramEnd"/>
       <w:r>
         <w:tab/>
       </w:r>
@@ -432,10 +561,7 @@
         <w:ind w:left="708" w:hanging="1275"/>
       </w:pPr>
       <w:r>
-        <w:t>20</w:t>
-      </w:r>
-      <w:r>
-        <w:t>20</w:t>
+        <w:t>2020</w:t>
       </w:r>
       <w:r>
         <w:tab/>
@@ -452,35 +578,16 @@
           <w:b/>
           <w:bCs/>
         </w:rPr>
-        <w:t>études (6 mois)</w:t>
-      </w:r>
-      <w:r>
-        <w:rPr>
-          <w:b/>
-          <w:bCs/>
-        </w:rPr>
-        <w:t xml:space="preserve"> chez </w:t>
-      </w:r>
-      <w:r>
-        <w:rPr>
-          <w:b/>
-          <w:bCs/>
-        </w:rPr>
-        <w:t>CGI TECHNOLOGIES &amp; SOLUTIONS</w:t>
-      </w:r>
-      <w:r>
-        <w:rPr>
-          <w:b/>
-          <w:bCs/>
-        </w:rPr>
-        <w:t xml:space="preserve"> : </w:t>
-      </w:r>
-      <w:r>
-        <w:t>Etude et mise en œuvre de solutions d’amélioration de l’usine de développement</w:t>
-      </w:r>
-      <w:r>
-        <w:t>, en utilisant plusieurs technologies (ASP.NET, Cordova, Docker etc.)</w:t>
-      </w:r>
+        <w:t xml:space="preserve">études (6 mois) chez CGI TECHNOLOGIES &amp; SOLUTIONS : </w:t>
+      </w:r>
+      <w:r>
+        <w:t xml:space="preserve">Etude et mise en œuvre de solutions d’amélioration de l’usine de développement, en utilisant plusieurs technologies (ASP.NET, Cordova, </w:t>
+      </w:r>
+      <w:proofErr w:type="gramStart"/>
+      <w:r>
+        <w:t>Docker etc.)</w:t>
+      </w:r>
+      <w:proofErr w:type="gramEnd"/>
     </w:p>
     <w:p>
       <w:pPr>
@@ -490,9 +597,11 @@
         </w:tabs>
         <w:ind w:left="708" w:hanging="1275"/>
       </w:pPr>
+      <w:proofErr w:type="gramStart"/>
       <w:r>
         <w:t>2020 - 2019</w:t>
       </w:r>
+      <w:proofErr w:type="gramEnd"/>
       <w:r>
         <w:tab/>
       </w:r>
@@ -514,19 +623,7 @@
         <w:t xml:space="preserve"> </w:t>
       </w:r>
       <w:r>
-        <w:t>Conception et réalisation d’une application mobile de gestion de l’e</w:t>
-      </w:r>
-      <w:r>
-        <w:t>mploi du temps pour un club</w:t>
-      </w:r>
-      <w:r>
-        <w:t xml:space="preserve"> </w:t>
-      </w:r>
-      <w:r>
-        <w:t>d’équitation</w:t>
-      </w:r>
-      <w:r>
-        <w:t xml:space="preserve">, en utilisant Android(java) et </w:t>
+        <w:t xml:space="preserve">Conception et réalisation d’une application mobile de gestion de l’emploi du temps pour un club d’équitation, en utilisant Android(java) et </w:t>
       </w:r>
       <w:proofErr w:type="spellStart"/>
       <w:r>
@@ -545,9 +642,11 @@
         </w:tabs>
         <w:ind w:left="708" w:hanging="1275"/>
       </w:pPr>
+      <w:proofErr w:type="gramStart"/>
       <w:r>
         <w:t>2020 - 2019</w:t>
       </w:r>
+      <w:proofErr w:type="gramEnd"/>
       <w:r>
         <w:tab/>
       </w:r>
@@ -745,12 +844,14 @@
           <w:szCs w:val="18"/>
         </w:rPr>
       </w:pPr>
+      <w:proofErr w:type="gramStart"/>
       <w:r>
         <w:t>2</w:t>
       </w:r>
       <w:r>
         <w:t>018 - 2019</w:t>
       </w:r>
+      <w:proofErr w:type="gramEnd"/>
       <w:r>
         <w:rPr>
           <w:b/>
@@ -782,7 +883,7 @@
       <w:r>
         <w:t xml:space="preserve">  </w:t>
       </w:r>
-      <w:hyperlink r:id="rId14" w:history="1">
+      <w:hyperlink r:id="rId16" w:history="1">
         <w:r>
           <w:rPr>
             <w:rStyle w:val="Hyperlink"/>
@@ -822,9 +923,11 @@
         </w:tabs>
         <w:ind w:left="709" w:hanging="1276"/>
       </w:pPr>
+      <w:proofErr w:type="gramStart"/>
       <w:r>
         <w:t>2016 - 2019</w:t>
       </w:r>
+      <w:proofErr w:type="gramEnd"/>
       <w:r>
         <w:rPr>
           <w:b/>
@@ -913,9 +1016,11 @@
         </w:tabs>
         <w:ind w:left="708" w:hanging="1275"/>
       </w:pPr>
+      <w:proofErr w:type="gramStart"/>
       <w:r>
         <w:t>2017 - 2018</w:t>
       </w:r>
+      <w:proofErr w:type="gramEnd"/>
       <w:r>
         <w:tab/>
       </w:r>
@@ -965,9 +1070,11 @@
         </w:tabs>
         <w:ind w:left="708" w:hanging="1275"/>
       </w:pPr>
+      <w:proofErr w:type="gramStart"/>
       <w:r>
         <w:t>2017 – 2018</w:t>
       </w:r>
+      <w:proofErr w:type="gramEnd"/>
       <w:r>
         <w:tab/>
       </w:r>
@@ -1098,9 +1205,11 @@
         </w:tabs>
         <w:ind w:left="708" w:hanging="1275"/>
       </w:pPr>
+      <w:proofErr w:type="gramStart"/>
       <w:r>
         <w:t>2016 – 2017</w:t>
       </w:r>
+      <w:proofErr w:type="gramEnd"/>
       <w:r>
         <w:tab/>
       </w:r>
@@ -1141,9 +1250,11 @@
         </w:tabs>
         <w:ind w:left="709" w:hanging="1276"/>
       </w:pPr>
+      <w:proofErr w:type="gramStart"/>
       <w:r>
         <w:t>2016 - 2017</w:t>
       </w:r>
+      <w:proofErr w:type="gramEnd"/>
       <w:r>
         <w:tab/>
       </w:r>
@@ -1188,9 +1299,11 @@
         </w:tabs>
         <w:ind w:left="709" w:hanging="1276"/>
       </w:pPr>
+      <w:proofErr w:type="gramStart"/>
       <w:r>
         <w:t>2016 - 2017</w:t>
       </w:r>
+      <w:proofErr w:type="gramEnd"/>
       <w:r>
         <w:rPr>
           <w:b/>
@@ -1861,7 +1974,7 @@
           <w:tab w:val="left" w:pos="3828"/>
           <w:tab w:val="left" w:pos="6379"/>
         </w:tabs>
-        <w:spacing w:after="0"/>
+        <w:spacing w:after="0" w:line="360" w:lineRule="auto"/>
         <w:ind w:left="-567"/>
       </w:pPr>
       <w:r>
@@ -1912,12 +2025,21 @@
       <w:r>
         <w:tab/>
       </w:r>
-      <w:r>
-        <w:rPr>
-          <w:b/>
-          <w:bCs/>
-        </w:rPr>
-        <w:t>Anglais :</w:t>
+      <w:proofErr w:type="gramStart"/>
+      <w:r>
+        <w:rPr>
+          <w:b/>
+          <w:bCs/>
+        </w:rPr>
+        <w:t>Anglais</w:t>
+      </w:r>
+      <w:proofErr w:type="gramEnd"/>
+      <w:r>
+        <w:rPr>
+          <w:b/>
+          <w:bCs/>
+        </w:rPr>
+        <w:t> :</w:t>
       </w:r>
       <w:r>
         <w:t xml:space="preserve"> Bonne Maîtrise</w:t>
@@ -1927,11 +2049,11 @@
       <w:pPr>
         <w:tabs>
           <w:tab w:val="left" w:pos="1701"/>
-          <w:tab w:val="left" w:pos="2835"/>
-          <w:tab w:val="left" w:pos="5529"/>
-          <w:tab w:val="left" w:pos="7513"/>
+          <w:tab w:val="left" w:pos="2694"/>
+          <w:tab w:val="left" w:pos="5387"/>
+          <w:tab w:val="left" w:pos="7230"/>
+          <w:tab w:val="left" w:pos="9639"/>
         </w:tabs>
-        <w:spacing w:before="240"/>
         <w:ind w:left="-567"/>
         <w:rPr>
           <w:b/>
@@ -1947,7 +2069,7 @@
           <w:color w:val="2F5496" w:themeColor="accent5" w:themeShade="BF"/>
           <w:u w:val="single"/>
         </w:rPr>
-        <w:t>CENTRES D’ENTERET</w:t>
+        <w:t>CENTRES D’</w:t>
       </w:r>
       <w:r>
         <w:rPr>
@@ -1956,23 +2078,25 @@
           <w:color w:val="2F5496" w:themeColor="accent5" w:themeShade="BF"/>
           <w:u w:val="single"/>
         </w:rPr>
-        <w:t> </w:t>
+        <w:t>I</w:t>
       </w:r>
       <w:r>
         <w:rPr>
           <w:b/>
           <w:i/>
           <w:color w:val="2F5496" w:themeColor="accent5" w:themeShade="BF"/>
-        </w:rPr>
-        <w:t>:</w:t>
+          <w:u w:val="single"/>
+        </w:rPr>
+        <w:t>NTERET</w:t>
       </w:r>
       <w:r>
         <w:rPr>
           <w:b/>
           <w:i/>
           <w:color w:val="2F5496" w:themeColor="accent5" w:themeShade="BF"/>
-        </w:rPr>
-        <w:t xml:space="preserve"> </w:t>
+          <w:u w:val="single"/>
+        </w:rPr>
+        <w:t> </w:t>
       </w:r>
       <w:r>
         <w:rPr>
@@ -1980,6 +2104,22 @@
           <w:i/>
           <w:color w:val="2F5496" w:themeColor="accent5" w:themeShade="BF"/>
         </w:rPr>
+        <w:t>:</w:t>
+      </w:r>
+      <w:r>
+        <w:rPr>
+          <w:b/>
+          <w:i/>
+          <w:color w:val="2F5496" w:themeColor="accent5" w:themeShade="BF"/>
+        </w:rPr>
+        <w:t xml:space="preserve"> </w:t>
+      </w:r>
+      <w:r>
+        <w:rPr>
+          <w:b/>
+          <w:i/>
+          <w:color w:val="2F5496" w:themeColor="accent5" w:themeShade="BF"/>
+        </w:rPr>
         <w:tab/>
       </w:r>
       <w:r>
@@ -2050,7 +2190,7 @@
       </w:r>
     </w:p>
     <w:sectPr>
-      <w:headerReference w:type="default" r:id="rId15"/>
+      <w:headerReference w:type="default" r:id="rId17"/>
       <w:pgSz w:w="11906" w:h="16838"/>
       <w:pgMar w:top="1440" w:right="1080" w:bottom="1440" w:left="1080" w:header="708" w:footer="708" w:gutter="0"/>
       <w:cols w:space="708"/>
@@ -2165,7 +2305,7 @@
         <v:path o:extrusionok="f" gradientshapeok="t" o:connecttype="rect"/>
         <o:lock v:ext="edit" aspectratio="t"/>
       </v:shapetype>
-      <v:shape id="_x0000_i1130" type="#_x0000_t75" style="width:9pt;height:12pt;visibility:visible;mso-wrap-style:square" o:bullet="t" filled="t">
+      <v:shape id="_x0000_i1042" type="#_x0000_t75" style="width:9pt;height:12pt;visibility:visible;mso-wrap-style:square" o:bullet="t" filled="t">
         <v:imagedata r:id="rId1" o:title=""/>
       </v:shape>
     </w:pict>
@@ -3340,6 +3480,7 @@
     <w:lsdException w:name="HTML Sample" w:semiHidden="1" w:unhideWhenUsed="1"/>
     <w:lsdException w:name="HTML Typewriter" w:semiHidden="1" w:unhideWhenUsed="1"/>
     <w:lsdException w:name="HTML Variable" w:semiHidden="1" w:unhideWhenUsed="1"/>
+    <w:lsdException w:name="Normal Table" w:semiHidden="1" w:unhideWhenUsed="1"/>
     <w:lsdException w:name="annotation subject" w:semiHidden="1" w:unhideWhenUsed="1"/>
     <w:lsdException w:name="No List" w:semiHidden="1" w:unhideWhenUsed="1"/>
     <w:lsdException w:name="Outline List 1" w:semiHidden="1" w:unhideWhenUsed="1"/>
@@ -3382,8 +3523,11 @@
     <w:lsdException w:name="Table Contemporary" w:semiHidden="1" w:unhideWhenUsed="1"/>
     <w:lsdException w:name="Table Elegant" w:semiHidden="1" w:unhideWhenUsed="1"/>
     <w:lsdException w:name="Table Professional" w:semiHidden="1" w:unhideWhenUsed="1"/>
+    <w:lsdException w:name="Table Subtle 1" w:semiHidden="1" w:unhideWhenUsed="1"/>
     <w:lsdException w:name="Table Subtle 2" w:semiHidden="1" w:unhideWhenUsed="1"/>
     <w:lsdException w:name="Table Web 1" w:semiHidden="1" w:unhideWhenUsed="1"/>
+    <w:lsdException w:name="Table Web 2" w:semiHidden="1" w:unhideWhenUsed="1"/>
+    <w:lsdException w:name="Table Web 3" w:semiHidden="1" w:unhideWhenUsed="1"/>
     <w:lsdException w:name="Balloon Text" w:semiHidden="1" w:unhideWhenUsed="1"/>
     <w:lsdException w:name="Table Grid" w:uiPriority="39"/>
     <w:lsdException w:name="Table Theme" w:semiHidden="1" w:unhideWhenUsed="1"/>

</xml_diff>